<commit_message>
Update Technical Design Documentation
Updated Technical Design Documentation and write
1 - Data Design
</commit_message>
<xml_diff>
--- a/Online-Appointment-for-Healthcare-Clinic/04 - Documents/Technical Design Document (TDD).docx
+++ b/Online-Appointment-for-Healthcare-Clinic/04 - Documents/Technical Design Document (TDD).docx
@@ -1705,13 +1705,6 @@
     <w:p>
       <w:pPr>
         <w:pStyle w:val="ListParagraph"/>
-        <w:spacing w:after="0" w:line="360" w:lineRule="auto"/>
-        <w:ind w:left="0"/>
-      </w:pPr>
-    </w:p>
-    <w:p>
-      <w:pPr>
-        <w:pStyle w:val="ListParagraph"/>
         <w:numPr>
           <w:ilvl w:val="0"/>
           <w:numId w:val="5"/>
@@ -1731,6 +1724,7 @@
           <w:sz w:val="28"/>
           <w:szCs w:val="28"/>
         </w:rPr>
+        <w:lastRenderedPageBreak/>
         <w:t>System Architecture Overview</w:t>
       </w:r>
     </w:p>
@@ -2395,13 +2389,7 @@
               <w:rPr>
                 <w:rFonts w:ascii="Arial" w:hAnsi="Arial" w:cs="Arial"/>
               </w:rPr>
-              <w:t>R</w:t>
-            </w:r>
-            <w:r>
-              <w:rPr>
-                <w:rFonts w:ascii="Arial" w:hAnsi="Arial" w:cs="Arial"/>
-              </w:rPr>
-              <w:t>eports</w:t>
+              <w:t>Reports</w:t>
             </w:r>
           </w:p>
         </w:tc>
@@ -2471,25 +2459,617 @@
         <w:t>Data Design</w:t>
       </w:r>
     </w:p>
+    <w:tbl>
+      <w:tblPr>
+        <w:tblStyle w:val="ListTable3-Accent2"/>
+        <w:tblW w:w="0" w:type="auto"/>
+        <w:tblLook w:val="04A0" w:firstRow="1" w:lastRow="0" w:firstColumn="1" w:lastColumn="0" w:noHBand="0" w:noVBand="1"/>
+      </w:tblPr>
+      <w:tblGrid>
+        <w:gridCol w:w="1795"/>
+        <w:gridCol w:w="7221"/>
+      </w:tblGrid>
+      <w:tr>
+        <w:trPr>
+          <w:cnfStyle w:val="100000000000" w:firstRow="1" w:lastRow="0" w:firstColumn="0" w:lastColumn="0" w:oddVBand="0" w:evenVBand="0" w:oddHBand="0" w:evenHBand="0" w:firstRowFirstColumn="0" w:firstRowLastColumn="0" w:lastRowFirstColumn="0" w:lastRowLastColumn="0"/>
+        </w:trPr>
+        <w:tc>
+          <w:tcPr>
+            <w:cnfStyle w:val="001000000100" w:firstRow="0" w:lastRow="0" w:firstColumn="1" w:lastColumn="0" w:oddVBand="0" w:evenVBand="0" w:oddHBand="0" w:evenHBand="0" w:firstRowFirstColumn="1" w:firstRowLastColumn="0" w:lastRowFirstColumn="0" w:lastRowLastColumn="0"/>
+            <w:tcW w:w="1795" w:type="dxa"/>
+          </w:tcPr>
+          <w:p>
+            <w:pPr>
+              <w:pStyle w:val="ListParagraph"/>
+              <w:spacing w:line="360" w:lineRule="auto"/>
+              <w:ind w:left="0"/>
+              <w:rPr>
+                <w:rFonts w:ascii="Arial" w:hAnsi="Arial" w:cs="Arial"/>
+                <w:sz w:val="28"/>
+                <w:szCs w:val="28"/>
+              </w:rPr>
+            </w:pPr>
+            <w:r>
+              <w:rPr>
+                <w:rFonts w:ascii="Arial" w:hAnsi="Arial" w:cs="Arial"/>
+              </w:rPr>
+              <w:t>Key Entities</w:t>
+            </w:r>
+          </w:p>
+        </w:tc>
+        <w:tc>
+          <w:tcPr>
+            <w:tcW w:w="7221" w:type="dxa"/>
+          </w:tcPr>
+          <w:p>
+            <w:pPr>
+              <w:pStyle w:val="ListParagraph"/>
+              <w:spacing w:line="360" w:lineRule="auto"/>
+              <w:ind w:left="0"/>
+              <w:cnfStyle w:val="100000000000" w:firstRow="1" w:lastRow="0" w:firstColumn="0" w:lastColumn="0" w:oddVBand="0" w:evenVBand="0" w:oddHBand="0" w:evenHBand="0" w:firstRowFirstColumn="0" w:firstRowLastColumn="0" w:lastRowFirstColumn="0" w:lastRowLastColumn="0"/>
+              <w:rPr>
+                <w:rFonts w:ascii="Arial" w:hAnsi="Arial" w:cs="Arial"/>
+                <w:sz w:val="28"/>
+                <w:szCs w:val="28"/>
+              </w:rPr>
+            </w:pPr>
+            <w:r>
+              <w:rPr>
+                <w:rFonts w:ascii="Arial" w:hAnsi="Arial" w:cs="Arial"/>
+              </w:rPr>
+              <w:t>Fields</w:t>
+            </w:r>
+          </w:p>
+        </w:tc>
+      </w:tr>
+      <w:tr>
+        <w:trPr>
+          <w:cnfStyle w:val="000000100000" w:firstRow="0" w:lastRow="0" w:firstColumn="0" w:lastColumn="0" w:oddVBand="0" w:evenVBand="0" w:oddHBand="1" w:evenHBand="0" w:firstRowFirstColumn="0" w:firstRowLastColumn="0" w:lastRowFirstColumn="0" w:lastRowLastColumn="0"/>
+        </w:trPr>
+        <w:tc>
+          <w:tcPr>
+            <w:cnfStyle w:val="001000000000" w:firstRow="0" w:lastRow="0" w:firstColumn="1" w:lastColumn="0" w:oddVBand="0" w:evenVBand="0" w:oddHBand="0" w:evenHBand="0" w:firstRowFirstColumn="0" w:firstRowLastColumn="0" w:lastRowFirstColumn="0" w:lastRowLastColumn="0"/>
+            <w:tcW w:w="1795" w:type="dxa"/>
+          </w:tcPr>
+          <w:p>
+            <w:pPr>
+              <w:pStyle w:val="ListParagraph"/>
+              <w:spacing w:line="360" w:lineRule="auto"/>
+              <w:ind w:left="0"/>
+              <w:rPr>
+                <w:rFonts w:ascii="Arial" w:hAnsi="Arial" w:cs="Arial"/>
+                <w:b w:val="0"/>
+                <w:bCs w:val="0"/>
+                <w:sz w:val="28"/>
+                <w:szCs w:val="28"/>
+              </w:rPr>
+            </w:pPr>
+            <w:r>
+              <w:rPr>
+                <w:rFonts w:ascii="Arial" w:hAnsi="Arial" w:cs="Arial"/>
+              </w:rPr>
+              <w:t>User</w:t>
+            </w:r>
+          </w:p>
+        </w:tc>
+        <w:tc>
+          <w:tcPr>
+            <w:tcW w:w="7221" w:type="dxa"/>
+          </w:tcPr>
+          <w:p>
+            <w:pPr>
+              <w:pStyle w:val="ListParagraph"/>
+              <w:spacing w:line="360" w:lineRule="auto"/>
+              <w:ind w:left="0"/>
+              <w:cnfStyle w:val="000000100000" w:firstRow="0" w:lastRow="0" w:firstColumn="0" w:lastColumn="0" w:oddVBand="0" w:evenVBand="0" w:oddHBand="1" w:evenHBand="0" w:firstRowFirstColumn="0" w:firstRowLastColumn="0" w:lastRowFirstColumn="0" w:lastRowLastColumn="0"/>
+              <w:rPr>
+                <w:rFonts w:ascii="Arial" w:hAnsi="Arial" w:cs="Arial"/>
+                <w:b/>
+                <w:bCs/>
+                <w:sz w:val="28"/>
+                <w:szCs w:val="28"/>
+              </w:rPr>
+            </w:pPr>
+            <w:proofErr w:type="spellStart"/>
+            <w:r>
+              <w:rPr>
+                <w:rFonts w:ascii="Arial" w:hAnsi="Arial" w:cs="Arial"/>
+              </w:rPr>
+              <w:t>UserID</w:t>
+            </w:r>
+            <w:proofErr w:type="spellEnd"/>
+            <w:r>
+              <w:rPr>
+                <w:rFonts w:ascii="Arial" w:hAnsi="Arial" w:cs="Arial"/>
+              </w:rPr>
+              <w:t xml:space="preserve">, Name, Email, </w:t>
+            </w:r>
+            <w:proofErr w:type="spellStart"/>
+            <w:r>
+              <w:rPr>
+                <w:rFonts w:ascii="Arial" w:hAnsi="Arial" w:cs="Arial"/>
+              </w:rPr>
+              <w:t>PasswordHash</w:t>
+            </w:r>
+            <w:proofErr w:type="spellEnd"/>
+            <w:r>
+              <w:rPr>
+                <w:rFonts w:ascii="Arial" w:hAnsi="Arial" w:cs="Arial"/>
+              </w:rPr>
+              <w:t>, Role (Patient/Doctor/Staff)</w:t>
+            </w:r>
+          </w:p>
+        </w:tc>
+      </w:tr>
+      <w:tr>
+        <w:tc>
+          <w:tcPr>
+            <w:cnfStyle w:val="001000000000" w:firstRow="0" w:lastRow="0" w:firstColumn="1" w:lastColumn="0" w:oddVBand="0" w:evenVBand="0" w:oddHBand="0" w:evenHBand="0" w:firstRowFirstColumn="0" w:firstRowLastColumn="0" w:lastRowFirstColumn="0" w:lastRowLastColumn="0"/>
+            <w:tcW w:w="1795" w:type="dxa"/>
+          </w:tcPr>
+          <w:p>
+            <w:pPr>
+              <w:pStyle w:val="ListParagraph"/>
+              <w:spacing w:line="360" w:lineRule="auto"/>
+              <w:ind w:left="0"/>
+              <w:rPr>
+                <w:rFonts w:ascii="Arial" w:hAnsi="Arial" w:cs="Arial"/>
+                <w:b w:val="0"/>
+                <w:bCs w:val="0"/>
+                <w:sz w:val="28"/>
+                <w:szCs w:val="28"/>
+              </w:rPr>
+            </w:pPr>
+            <w:r>
+              <w:rPr>
+                <w:rFonts w:ascii="Arial" w:hAnsi="Arial" w:cs="Arial"/>
+              </w:rPr>
+              <w:t>Profile</w:t>
+            </w:r>
+          </w:p>
+        </w:tc>
+        <w:tc>
+          <w:tcPr>
+            <w:tcW w:w="7221" w:type="dxa"/>
+          </w:tcPr>
+          <w:p>
+            <w:pPr>
+              <w:pStyle w:val="ListParagraph"/>
+              <w:spacing w:line="360" w:lineRule="auto"/>
+              <w:ind w:left="0"/>
+              <w:cnfStyle w:val="000000000000" w:firstRow="0" w:lastRow="0" w:firstColumn="0" w:lastColumn="0" w:oddVBand="0" w:evenVBand="0" w:oddHBand="0" w:evenHBand="0" w:firstRowFirstColumn="0" w:firstRowLastColumn="0" w:lastRowFirstColumn="0" w:lastRowLastColumn="0"/>
+              <w:rPr>
+                <w:rFonts w:ascii="Arial" w:hAnsi="Arial" w:cs="Arial"/>
+                <w:b/>
+                <w:bCs/>
+                <w:sz w:val="28"/>
+                <w:szCs w:val="28"/>
+              </w:rPr>
+            </w:pPr>
+            <w:proofErr w:type="spellStart"/>
+            <w:r>
+              <w:rPr>
+                <w:rFonts w:ascii="Arial" w:hAnsi="Arial" w:cs="Arial"/>
+              </w:rPr>
+              <w:t>ProfileID</w:t>
+            </w:r>
+            <w:proofErr w:type="spellEnd"/>
+            <w:r>
+              <w:rPr>
+                <w:rFonts w:ascii="Arial" w:hAnsi="Arial" w:cs="Arial"/>
+              </w:rPr>
+              <w:t xml:space="preserve">, </w:t>
+            </w:r>
+            <w:proofErr w:type="spellStart"/>
+            <w:r>
+              <w:rPr>
+                <w:rFonts w:ascii="Arial" w:hAnsi="Arial" w:cs="Arial"/>
+              </w:rPr>
+              <w:t>UserID</w:t>
+            </w:r>
+            <w:proofErr w:type="spellEnd"/>
+            <w:r>
+              <w:rPr>
+                <w:rFonts w:ascii="Arial" w:hAnsi="Arial" w:cs="Arial"/>
+              </w:rPr>
+              <w:t xml:space="preserve"> (FK), Phone, Address, Gender, DOB, Specialization (for doctors)</w:t>
+            </w:r>
+          </w:p>
+        </w:tc>
+      </w:tr>
+      <w:tr>
+        <w:trPr>
+          <w:cnfStyle w:val="000000100000" w:firstRow="0" w:lastRow="0" w:firstColumn="0" w:lastColumn="0" w:oddVBand="0" w:evenVBand="0" w:oddHBand="1" w:evenHBand="0" w:firstRowFirstColumn="0" w:firstRowLastColumn="0" w:lastRowFirstColumn="0" w:lastRowLastColumn="0"/>
+        </w:trPr>
+        <w:tc>
+          <w:tcPr>
+            <w:cnfStyle w:val="001000000000" w:firstRow="0" w:lastRow="0" w:firstColumn="1" w:lastColumn="0" w:oddVBand="0" w:evenVBand="0" w:oddHBand="0" w:evenHBand="0" w:firstRowFirstColumn="0" w:firstRowLastColumn="0" w:lastRowFirstColumn="0" w:lastRowLastColumn="0"/>
+            <w:tcW w:w="1795" w:type="dxa"/>
+          </w:tcPr>
+          <w:p>
+            <w:pPr>
+              <w:pStyle w:val="ListParagraph"/>
+              <w:spacing w:line="360" w:lineRule="auto"/>
+              <w:ind w:left="0"/>
+              <w:rPr>
+                <w:rFonts w:ascii="Arial" w:hAnsi="Arial" w:cs="Arial"/>
+                <w:b w:val="0"/>
+                <w:bCs w:val="0"/>
+              </w:rPr>
+            </w:pPr>
+            <w:r>
+              <w:rPr>
+                <w:rFonts w:ascii="Arial" w:hAnsi="Arial" w:cs="Arial"/>
+              </w:rPr>
+              <w:t>Appointment</w:t>
+            </w:r>
+          </w:p>
+        </w:tc>
+        <w:tc>
+          <w:tcPr>
+            <w:tcW w:w="7221" w:type="dxa"/>
+          </w:tcPr>
+          <w:p>
+            <w:pPr>
+              <w:pStyle w:val="ListParagraph"/>
+              <w:spacing w:line="360" w:lineRule="auto"/>
+              <w:ind w:left="0"/>
+              <w:cnfStyle w:val="000000100000" w:firstRow="0" w:lastRow="0" w:firstColumn="0" w:lastColumn="0" w:oddVBand="0" w:evenVBand="0" w:oddHBand="1" w:evenHBand="0" w:firstRowFirstColumn="0" w:firstRowLastColumn="0" w:lastRowFirstColumn="0" w:lastRowLastColumn="0"/>
+              <w:rPr>
+                <w:rFonts w:ascii="Arial" w:hAnsi="Arial" w:cs="Arial"/>
+                <w:b/>
+                <w:bCs/>
+                <w:sz w:val="28"/>
+                <w:szCs w:val="28"/>
+              </w:rPr>
+            </w:pPr>
+            <w:proofErr w:type="spellStart"/>
+            <w:r>
+              <w:rPr>
+                <w:rFonts w:ascii="Arial" w:hAnsi="Arial" w:cs="Arial"/>
+              </w:rPr>
+              <w:t>AppointmentID</w:t>
+            </w:r>
+            <w:proofErr w:type="spellEnd"/>
+            <w:r>
+              <w:rPr>
+                <w:rFonts w:ascii="Arial" w:hAnsi="Arial" w:cs="Arial"/>
+              </w:rPr>
+              <w:t xml:space="preserve">, </w:t>
+            </w:r>
+            <w:proofErr w:type="spellStart"/>
+            <w:r>
+              <w:rPr>
+                <w:rFonts w:ascii="Arial" w:hAnsi="Arial" w:cs="Arial"/>
+              </w:rPr>
+              <w:t>PatientID</w:t>
+            </w:r>
+            <w:proofErr w:type="spellEnd"/>
+            <w:r>
+              <w:rPr>
+                <w:rFonts w:ascii="Arial" w:hAnsi="Arial" w:cs="Arial"/>
+              </w:rPr>
+              <w:t xml:space="preserve"> (FK), </w:t>
+            </w:r>
+            <w:proofErr w:type="spellStart"/>
+            <w:r>
+              <w:rPr>
+                <w:rFonts w:ascii="Arial" w:hAnsi="Arial" w:cs="Arial"/>
+              </w:rPr>
+              <w:t>DoctorID</w:t>
+            </w:r>
+            <w:proofErr w:type="spellEnd"/>
+            <w:r>
+              <w:rPr>
+                <w:rFonts w:ascii="Arial" w:hAnsi="Arial" w:cs="Arial"/>
+              </w:rPr>
+              <w:t xml:space="preserve"> (FK), </w:t>
+            </w:r>
+            <w:proofErr w:type="spellStart"/>
+            <w:r>
+              <w:rPr>
+                <w:rFonts w:ascii="Arial" w:hAnsi="Arial" w:cs="Arial"/>
+              </w:rPr>
+              <w:t>ScheduleID</w:t>
+            </w:r>
+            <w:proofErr w:type="spellEnd"/>
+            <w:r>
+              <w:rPr>
+                <w:rFonts w:ascii="Arial" w:hAnsi="Arial" w:cs="Arial"/>
+              </w:rPr>
+              <w:t xml:space="preserve"> (FK), Date, Time, Status</w:t>
+            </w:r>
+          </w:p>
+        </w:tc>
+      </w:tr>
+      <w:tr>
+        <w:tc>
+          <w:tcPr>
+            <w:cnfStyle w:val="001000000000" w:firstRow="0" w:lastRow="0" w:firstColumn="1" w:lastColumn="0" w:oddVBand="0" w:evenVBand="0" w:oddHBand="0" w:evenHBand="0" w:firstRowFirstColumn="0" w:firstRowLastColumn="0" w:lastRowFirstColumn="0" w:lastRowLastColumn="0"/>
+            <w:tcW w:w="1795" w:type="dxa"/>
+          </w:tcPr>
+          <w:p>
+            <w:pPr>
+              <w:pStyle w:val="ListParagraph"/>
+              <w:spacing w:line="360" w:lineRule="auto"/>
+              <w:ind w:left="0"/>
+              <w:rPr>
+                <w:rFonts w:ascii="Arial" w:hAnsi="Arial" w:cs="Arial"/>
+                <w:b w:val="0"/>
+                <w:bCs w:val="0"/>
+              </w:rPr>
+            </w:pPr>
+            <w:r>
+              <w:rPr>
+                <w:rFonts w:ascii="Arial" w:hAnsi="Arial" w:cs="Arial"/>
+              </w:rPr>
+              <w:lastRenderedPageBreak/>
+              <w:t>Schedule</w:t>
+            </w:r>
+          </w:p>
+        </w:tc>
+        <w:tc>
+          <w:tcPr>
+            <w:tcW w:w="7221" w:type="dxa"/>
+          </w:tcPr>
+          <w:p>
+            <w:pPr>
+              <w:pStyle w:val="ListParagraph"/>
+              <w:spacing w:line="360" w:lineRule="auto"/>
+              <w:ind w:left="0"/>
+              <w:cnfStyle w:val="000000000000" w:firstRow="0" w:lastRow="0" w:firstColumn="0" w:lastColumn="0" w:oddVBand="0" w:evenVBand="0" w:oddHBand="0" w:evenHBand="0" w:firstRowFirstColumn="0" w:firstRowLastColumn="0" w:lastRowFirstColumn="0" w:lastRowLastColumn="0"/>
+              <w:rPr>
+                <w:rFonts w:ascii="Arial" w:hAnsi="Arial" w:cs="Arial"/>
+                <w:b/>
+                <w:bCs/>
+                <w:sz w:val="28"/>
+                <w:szCs w:val="28"/>
+              </w:rPr>
+            </w:pPr>
+            <w:proofErr w:type="spellStart"/>
+            <w:r>
+              <w:rPr>
+                <w:rFonts w:ascii="Arial" w:hAnsi="Arial" w:cs="Arial"/>
+              </w:rPr>
+              <w:t>ScheduleID</w:t>
+            </w:r>
+            <w:proofErr w:type="spellEnd"/>
+            <w:r>
+              <w:rPr>
+                <w:rFonts w:ascii="Arial" w:hAnsi="Arial" w:cs="Arial"/>
+              </w:rPr>
+              <w:t xml:space="preserve">, </w:t>
+            </w:r>
+            <w:proofErr w:type="spellStart"/>
+            <w:r>
+              <w:rPr>
+                <w:rFonts w:ascii="Arial" w:hAnsi="Arial" w:cs="Arial"/>
+              </w:rPr>
+              <w:t>DoctorID</w:t>
+            </w:r>
+            <w:proofErr w:type="spellEnd"/>
+            <w:r>
+              <w:rPr>
+                <w:rFonts w:ascii="Arial" w:hAnsi="Arial" w:cs="Arial"/>
+              </w:rPr>
+              <w:t xml:space="preserve"> (FK), Date, </w:t>
+            </w:r>
+            <w:proofErr w:type="spellStart"/>
+            <w:r>
+              <w:rPr>
+                <w:rFonts w:ascii="Arial" w:hAnsi="Arial" w:cs="Arial"/>
+              </w:rPr>
+              <w:t>StartTime</w:t>
+            </w:r>
+            <w:proofErr w:type="spellEnd"/>
+            <w:r>
+              <w:rPr>
+                <w:rFonts w:ascii="Arial" w:hAnsi="Arial" w:cs="Arial"/>
+              </w:rPr>
+              <w:t xml:space="preserve">, </w:t>
+            </w:r>
+            <w:proofErr w:type="spellStart"/>
+            <w:r>
+              <w:rPr>
+                <w:rFonts w:ascii="Arial" w:hAnsi="Arial" w:cs="Arial"/>
+              </w:rPr>
+              <w:t>EndTime</w:t>
+            </w:r>
+            <w:proofErr w:type="spellEnd"/>
+            <w:r>
+              <w:rPr>
+                <w:rFonts w:ascii="Arial" w:hAnsi="Arial" w:cs="Arial"/>
+              </w:rPr>
+              <w:t xml:space="preserve">, </w:t>
+            </w:r>
+            <w:proofErr w:type="spellStart"/>
+            <w:r>
+              <w:rPr>
+                <w:rFonts w:ascii="Arial" w:hAnsi="Arial" w:cs="Arial"/>
+              </w:rPr>
+              <w:t>AvailabilityStatus</w:t>
+            </w:r>
+            <w:proofErr w:type="spellEnd"/>
+          </w:p>
+        </w:tc>
+      </w:tr>
+      <w:tr>
+        <w:trPr>
+          <w:cnfStyle w:val="000000100000" w:firstRow="0" w:lastRow="0" w:firstColumn="0" w:lastColumn="0" w:oddVBand="0" w:evenVBand="0" w:oddHBand="1" w:evenHBand="0" w:firstRowFirstColumn="0" w:firstRowLastColumn="0" w:lastRowFirstColumn="0" w:lastRowLastColumn="0"/>
+        </w:trPr>
+        <w:tc>
+          <w:tcPr>
+            <w:cnfStyle w:val="001000000000" w:firstRow="0" w:lastRow="0" w:firstColumn="1" w:lastColumn="0" w:oddVBand="0" w:evenVBand="0" w:oddHBand="0" w:evenHBand="0" w:firstRowFirstColumn="0" w:firstRowLastColumn="0" w:lastRowFirstColumn="0" w:lastRowLastColumn="0"/>
+            <w:tcW w:w="1795" w:type="dxa"/>
+          </w:tcPr>
+          <w:p>
+            <w:pPr>
+              <w:pStyle w:val="ListParagraph"/>
+              <w:spacing w:line="360" w:lineRule="auto"/>
+              <w:ind w:left="0"/>
+              <w:rPr>
+                <w:rFonts w:ascii="Arial" w:hAnsi="Arial" w:cs="Arial"/>
+                <w:b w:val="0"/>
+                <w:bCs w:val="0"/>
+              </w:rPr>
+            </w:pPr>
+            <w:r>
+              <w:rPr>
+                <w:rFonts w:ascii="Arial" w:hAnsi="Arial" w:cs="Arial"/>
+              </w:rPr>
+              <w:t>Report</w:t>
+            </w:r>
+          </w:p>
+        </w:tc>
+        <w:tc>
+          <w:tcPr>
+            <w:tcW w:w="7221" w:type="dxa"/>
+          </w:tcPr>
+          <w:p>
+            <w:pPr>
+              <w:spacing w:line="360" w:lineRule="auto"/>
+              <w:cnfStyle w:val="000000100000" w:firstRow="0" w:lastRow="0" w:firstColumn="0" w:lastColumn="0" w:oddVBand="0" w:evenVBand="0" w:oddHBand="1" w:evenHBand="0" w:firstRowFirstColumn="0" w:firstRowLastColumn="0" w:lastRowFirstColumn="0" w:lastRowLastColumn="0"/>
+              <w:rPr>
+                <w:rFonts w:ascii="Arial" w:hAnsi="Arial" w:cs="Arial"/>
+              </w:rPr>
+            </w:pPr>
+            <w:proofErr w:type="spellStart"/>
+            <w:r>
+              <w:rPr>
+                <w:rFonts w:ascii="Arial" w:hAnsi="Arial" w:cs="Arial"/>
+              </w:rPr>
+              <w:t>ReportID</w:t>
+            </w:r>
+            <w:proofErr w:type="spellEnd"/>
+            <w:r>
+              <w:rPr>
+                <w:rFonts w:ascii="Arial" w:hAnsi="Arial" w:cs="Arial"/>
+              </w:rPr>
+              <w:t xml:space="preserve">, </w:t>
+            </w:r>
+            <w:proofErr w:type="spellStart"/>
+            <w:r>
+              <w:rPr>
+                <w:rFonts w:ascii="Arial" w:hAnsi="Arial" w:cs="Arial"/>
+              </w:rPr>
+              <w:t>ReportType</w:t>
+            </w:r>
+            <w:proofErr w:type="spellEnd"/>
+            <w:r>
+              <w:rPr>
+                <w:rFonts w:ascii="Arial" w:hAnsi="Arial" w:cs="Arial"/>
+              </w:rPr>
+              <w:t xml:space="preserve">, </w:t>
+            </w:r>
+            <w:proofErr w:type="spellStart"/>
+            <w:r>
+              <w:rPr>
+                <w:rFonts w:ascii="Arial" w:hAnsi="Arial" w:cs="Arial"/>
+              </w:rPr>
+              <w:t>GeneratedDate</w:t>
+            </w:r>
+            <w:proofErr w:type="spellEnd"/>
+            <w:r>
+              <w:rPr>
+                <w:rFonts w:ascii="Arial" w:hAnsi="Arial" w:cs="Arial"/>
+              </w:rPr>
+              <w:t xml:space="preserve">, </w:t>
+            </w:r>
+            <w:proofErr w:type="spellStart"/>
+            <w:r>
+              <w:rPr>
+                <w:rFonts w:ascii="Arial" w:hAnsi="Arial" w:cs="Arial"/>
+              </w:rPr>
+              <w:t>FiltersUsed</w:t>
+            </w:r>
+            <w:proofErr w:type="spellEnd"/>
+            <w:r>
+              <w:rPr>
+                <w:rFonts w:ascii="Arial" w:hAnsi="Arial" w:cs="Arial"/>
+              </w:rPr>
+              <w:t xml:space="preserve">, </w:t>
+            </w:r>
+            <w:proofErr w:type="spellStart"/>
+            <w:r>
+              <w:rPr>
+                <w:rFonts w:ascii="Arial" w:hAnsi="Arial" w:cs="Arial"/>
+              </w:rPr>
+              <w:t>CreatedBy</w:t>
+            </w:r>
+            <w:proofErr w:type="spellEnd"/>
+            <w:r>
+              <w:rPr>
+                <w:rFonts w:ascii="Arial" w:hAnsi="Arial" w:cs="Arial"/>
+              </w:rPr>
+              <w:t xml:space="preserve"> (</w:t>
+            </w:r>
+            <w:proofErr w:type="spellStart"/>
+            <w:r>
+              <w:rPr>
+                <w:rFonts w:ascii="Arial" w:hAnsi="Arial" w:cs="Arial"/>
+              </w:rPr>
+              <w:t>StaffID</w:t>
+            </w:r>
+            <w:proofErr w:type="spellEnd"/>
+            <w:r>
+              <w:rPr>
+                <w:rFonts w:ascii="Arial" w:hAnsi="Arial" w:cs="Arial"/>
+              </w:rPr>
+              <w:t>)</w:t>
+            </w:r>
+          </w:p>
+        </w:tc>
+      </w:tr>
+    </w:tbl>
     <w:p>
       <w:pPr>
         <w:pStyle w:val="ListParagraph"/>
         <w:spacing w:after="0" w:line="360" w:lineRule="auto"/>
-        <w:rPr>
-          <w:rFonts w:ascii="Arial" w:hAnsi="Arial" w:cs="Arial"/>
+        <w:ind w:left="0"/>
+        <w:rPr>
+          <w:rFonts w:ascii="Arial" w:hAnsi="Arial" w:cs="Arial"/>
+          <w:b/>
+          <w:bCs/>
+          <w:sz w:val="28"/>
+          <w:szCs w:val="28"/>
+        </w:rPr>
+      </w:pPr>
+    </w:p>
+    <w:p>
+      <w:pPr>
+        <w:pStyle w:val="ListParagraph"/>
+        <w:numPr>
+          <w:ilvl w:val="1"/>
+          <w:numId w:val="5"/>
+        </w:numPr>
+        <w:spacing w:after="0" w:line="360" w:lineRule="auto"/>
+        <w:ind w:left="720" w:firstLine="0"/>
+        <w:jc w:val="both"/>
+        <w:rPr>
+          <w:rFonts w:ascii="Arial" w:hAnsi="Arial" w:cs="Arial"/>
+          <w:b/>
+          <w:bCs/>
         </w:rPr>
       </w:pPr>
       <w:r>
         <w:rPr>
           <w:rFonts w:ascii="Arial" w:hAnsi="Arial" w:cs="Arial"/>
-        </w:rPr>
-        <w:t>Define key data models or entities</w:t>
+          <w:b/>
+          <w:bCs/>
+        </w:rPr>
+        <w:t>Entity Relationships (ERD Summary):</w:t>
       </w:r>
     </w:p>
     <w:p>
       <w:pPr>
         <w:pStyle w:val="ListParagraph"/>
+        <w:numPr>
+          <w:ilvl w:val="2"/>
+          <w:numId w:val="5"/>
+        </w:numPr>
         <w:spacing w:after="0" w:line="360" w:lineRule="auto"/>
+        <w:ind w:left="1440" w:firstLine="0"/>
+        <w:jc w:val="both"/>
         <w:rPr>
           <w:rFonts w:ascii="Arial" w:hAnsi="Arial" w:cs="Arial"/>
         </w:rPr>
@@ -2498,26 +3078,197 @@
         <w:rPr>
           <w:rFonts w:ascii="Arial" w:hAnsi="Arial" w:cs="Arial"/>
         </w:rPr>
-        <w:t>Relationships (ERD if you want to get visual)</w:t>
+        <w:t xml:space="preserve">A </w:t>
+      </w:r>
+      <w:r>
+        <w:rPr>
+          <w:rFonts w:ascii="Arial" w:hAnsi="Arial" w:cs="Arial"/>
+          <w:b/>
+          <w:bCs/>
+        </w:rPr>
+        <w:t>User</w:t>
+      </w:r>
+      <w:r>
+        <w:rPr>
+          <w:rFonts w:ascii="Arial" w:hAnsi="Arial" w:cs="Arial"/>
+        </w:rPr>
+        <w:t xml:space="preserve"> can have one </w:t>
+      </w:r>
+      <w:r>
+        <w:rPr>
+          <w:rFonts w:ascii="Arial" w:hAnsi="Arial" w:cs="Arial"/>
+          <w:b/>
+          <w:bCs/>
+        </w:rPr>
+        <w:t>Profile</w:t>
       </w:r>
     </w:p>
     <w:p>
       <w:pPr>
         <w:pStyle w:val="ListParagraph"/>
+        <w:numPr>
+          <w:ilvl w:val="2"/>
+          <w:numId w:val="5"/>
+        </w:numPr>
         <w:spacing w:after="0" w:line="360" w:lineRule="auto"/>
-        <w:rPr>
-          <w:rFonts w:ascii="Arial" w:hAnsi="Arial" w:cs="Arial"/>
-        </w:rPr>
-      </w:pPr>
+        <w:ind w:left="1440" w:firstLine="0"/>
+        <w:jc w:val="both"/>
+        <w:rPr>
+          <w:rFonts w:ascii="Arial" w:hAnsi="Arial" w:cs="Arial"/>
+        </w:rPr>
+      </w:pPr>
+      <w:r>
+        <w:rPr>
+          <w:rFonts w:ascii="Arial" w:hAnsi="Arial" w:cs="Arial"/>
+        </w:rPr>
+        <w:t xml:space="preserve">A </w:t>
+      </w:r>
+      <w:r>
+        <w:rPr>
+          <w:rFonts w:ascii="Arial" w:hAnsi="Arial" w:cs="Arial"/>
+          <w:b/>
+          <w:bCs/>
+        </w:rPr>
+        <w:t>Doctor (User)</w:t>
+      </w:r>
+      <w:r>
+        <w:rPr>
+          <w:rFonts w:ascii="Arial" w:hAnsi="Arial" w:cs="Arial"/>
+        </w:rPr>
+        <w:t xml:space="preserve"> can have many </w:t>
+      </w:r>
+      <w:r>
+        <w:rPr>
+          <w:rFonts w:ascii="Arial" w:hAnsi="Arial" w:cs="Arial"/>
+          <w:b/>
+          <w:bCs/>
+        </w:rPr>
+        <w:t>Schedules</w:t>
+      </w:r>
     </w:p>
     <w:p>
       <w:pPr>
         <w:pStyle w:val="ListParagraph"/>
+        <w:numPr>
+          <w:ilvl w:val="2"/>
+          <w:numId w:val="5"/>
+        </w:numPr>
         <w:spacing w:after="0" w:line="360" w:lineRule="auto"/>
-        <w:rPr>
-          <w:rFonts w:ascii="Arial" w:hAnsi="Arial" w:cs="Arial"/>
-        </w:rPr>
-      </w:pPr>
+        <w:ind w:left="1440" w:firstLine="0"/>
+        <w:jc w:val="both"/>
+        <w:rPr>
+          <w:rFonts w:ascii="Arial" w:hAnsi="Arial" w:cs="Arial"/>
+        </w:rPr>
+      </w:pPr>
+      <w:r>
+        <w:rPr>
+          <w:rFonts w:ascii="Arial" w:hAnsi="Arial" w:cs="Arial"/>
+        </w:rPr>
+        <w:t xml:space="preserve">A </w:t>
+      </w:r>
+      <w:r>
+        <w:rPr>
+          <w:rFonts w:ascii="Arial" w:hAnsi="Arial" w:cs="Arial"/>
+          <w:b/>
+          <w:bCs/>
+        </w:rPr>
+        <w:t>Patient (User)</w:t>
+      </w:r>
+      <w:r>
+        <w:rPr>
+          <w:rFonts w:ascii="Arial" w:hAnsi="Arial" w:cs="Arial"/>
+        </w:rPr>
+        <w:t xml:space="preserve"> can book many </w:t>
+      </w:r>
+      <w:r>
+        <w:rPr>
+          <w:rFonts w:ascii="Arial" w:hAnsi="Arial" w:cs="Arial"/>
+          <w:b/>
+          <w:bCs/>
+        </w:rPr>
+        <w:t>Appointments</w:t>
+      </w:r>
+    </w:p>
+    <w:p>
+      <w:pPr>
+        <w:pStyle w:val="ListParagraph"/>
+        <w:numPr>
+          <w:ilvl w:val="2"/>
+          <w:numId w:val="5"/>
+        </w:numPr>
+        <w:spacing w:after="0" w:line="360" w:lineRule="auto"/>
+        <w:ind w:left="1440" w:firstLine="0"/>
+        <w:jc w:val="both"/>
+        <w:rPr>
+          <w:rFonts w:ascii="Arial" w:hAnsi="Arial" w:cs="Arial"/>
+        </w:rPr>
+      </w:pPr>
+      <w:r>
+        <w:rPr>
+          <w:rFonts w:ascii="Arial" w:hAnsi="Arial" w:cs="Arial"/>
+        </w:rPr>
+        <w:t xml:space="preserve">An </w:t>
+      </w:r>
+      <w:r>
+        <w:rPr>
+          <w:rFonts w:ascii="Arial" w:hAnsi="Arial" w:cs="Arial"/>
+          <w:b/>
+          <w:bCs/>
+        </w:rPr>
+        <w:t>Appointment</w:t>
+      </w:r>
+      <w:r>
+        <w:rPr>
+          <w:rFonts w:ascii="Arial" w:hAnsi="Arial" w:cs="Arial"/>
+        </w:rPr>
+        <w:t xml:space="preserve"> links a </w:t>
+      </w:r>
+      <w:r>
+        <w:rPr>
+          <w:rFonts w:ascii="Arial" w:hAnsi="Arial" w:cs="Arial"/>
+          <w:b/>
+          <w:bCs/>
+        </w:rPr>
+        <w:t>Patient</w:t>
+      </w:r>
+      <w:r>
+        <w:rPr>
+          <w:rFonts w:ascii="Arial" w:hAnsi="Arial" w:cs="Arial"/>
+        </w:rPr>
+        <w:t xml:space="preserve">, a </w:t>
+      </w:r>
+      <w:proofErr w:type="gramStart"/>
+      <w:r>
+        <w:rPr>
+          <w:rFonts w:ascii="Arial" w:hAnsi="Arial" w:cs="Arial"/>
+          <w:b/>
+          <w:bCs/>
+        </w:rPr>
+        <w:t>D</w:t>
+      </w:r>
+      <w:r>
+        <w:rPr>
+          <w:rFonts w:ascii="Arial" w:hAnsi="Arial" w:cs="Arial"/>
+          <w:b/>
+          <w:bCs/>
+        </w:rPr>
+        <w:t>octor</w:t>
+      </w:r>
+      <w:proofErr w:type="gramEnd"/>
+      <w:r>
+        <w:rPr>
+          <w:rFonts w:ascii="Arial" w:hAnsi="Arial" w:cs="Arial"/>
+        </w:rPr>
+        <w:t xml:space="preserve">, and a </w:t>
+      </w:r>
+      <w:r>
+        <w:rPr>
+          <w:rFonts w:ascii="Arial" w:hAnsi="Arial" w:cs="Arial"/>
+          <w:b/>
+          <w:bCs/>
+        </w:rPr>
+        <w:t>Schedule</w:t>
+      </w:r>
     </w:p>
     <w:p>
       <w:pPr>
@@ -2553,7 +3304,6 @@
           <w:sz w:val="28"/>
           <w:szCs w:val="28"/>
         </w:rPr>
-        <w:lastRenderedPageBreak/>
         <w:t>Technology Stack</w:t>
       </w:r>
     </w:p>
@@ -3027,13 +3777,7 @@
         <w:rPr>
           <w:rFonts w:ascii="Arial" w:hAnsi="Arial" w:cs="Arial"/>
         </w:rPr>
-        <w:t xml:space="preserve"> &amp; </w:t>
-      </w:r>
-      <w:r>
-        <w:rPr>
-          <w:rFonts w:ascii="Arial" w:hAnsi="Arial" w:cs="Arial"/>
-        </w:rPr>
-        <w:t>Report</w:t>
+        <w:t xml:space="preserve"> &amp; Report</w:t>
       </w:r>
       <w:r>
         <w:rPr>
@@ -3826,6 +4570,155 @@
     </w:lvl>
   </w:abstractNum>
   <w:abstractNum w:abstractNumId="1" w15:restartNumberingAfterBreak="0">
+    <w:nsid w:val="084F7236"/>
+    <w:multiLevelType w:val="multilevel"/>
+    <w:tmpl w:val="8F924C84"/>
+    <w:lvl w:ilvl="0">
+      <w:start w:val="1"/>
+      <w:numFmt w:val="bullet"/>
+      <w:lvlText w:val=""/>
+      <w:lvlJc w:val="left"/>
+      <w:pPr>
+        <w:tabs>
+          <w:tab w:val="num" w:pos="720"/>
+        </w:tabs>
+        <w:ind w:left="720" w:hanging="360"/>
+      </w:pPr>
+      <w:rPr>
+        <w:rFonts w:ascii="Symbol" w:hAnsi="Symbol" w:hint="default"/>
+        <w:sz w:val="20"/>
+      </w:rPr>
+    </w:lvl>
+    <w:lvl w:ilvl="1" w:tentative="1">
+      <w:start w:val="1"/>
+      <w:numFmt w:val="bullet"/>
+      <w:lvlText w:val="o"/>
+      <w:lvlJc w:val="left"/>
+      <w:pPr>
+        <w:tabs>
+          <w:tab w:val="num" w:pos="1440"/>
+        </w:tabs>
+        <w:ind w:left="1440" w:hanging="360"/>
+      </w:pPr>
+      <w:rPr>
+        <w:rFonts w:ascii="Courier New" w:hAnsi="Courier New" w:hint="default"/>
+        <w:sz w:val="20"/>
+      </w:rPr>
+    </w:lvl>
+    <w:lvl w:ilvl="2" w:tentative="1">
+      <w:start w:val="1"/>
+      <w:numFmt w:val="bullet"/>
+      <w:lvlText w:val=""/>
+      <w:lvlJc w:val="left"/>
+      <w:pPr>
+        <w:tabs>
+          <w:tab w:val="num" w:pos="2160"/>
+        </w:tabs>
+        <w:ind w:left="2160" w:hanging="360"/>
+      </w:pPr>
+      <w:rPr>
+        <w:rFonts w:ascii="Wingdings" w:hAnsi="Wingdings" w:hint="default"/>
+        <w:sz w:val="20"/>
+      </w:rPr>
+    </w:lvl>
+    <w:lvl w:ilvl="3" w:tentative="1">
+      <w:start w:val="1"/>
+      <w:numFmt w:val="bullet"/>
+      <w:lvlText w:val=""/>
+      <w:lvlJc w:val="left"/>
+      <w:pPr>
+        <w:tabs>
+          <w:tab w:val="num" w:pos="2880"/>
+        </w:tabs>
+        <w:ind w:left="2880" w:hanging="360"/>
+      </w:pPr>
+      <w:rPr>
+        <w:rFonts w:ascii="Wingdings" w:hAnsi="Wingdings" w:hint="default"/>
+        <w:sz w:val="20"/>
+      </w:rPr>
+    </w:lvl>
+    <w:lvl w:ilvl="4" w:tentative="1">
+      <w:start w:val="1"/>
+      <w:numFmt w:val="bullet"/>
+      <w:lvlText w:val=""/>
+      <w:lvlJc w:val="left"/>
+      <w:pPr>
+        <w:tabs>
+          <w:tab w:val="num" w:pos="3600"/>
+        </w:tabs>
+        <w:ind w:left="3600" w:hanging="360"/>
+      </w:pPr>
+      <w:rPr>
+        <w:rFonts w:ascii="Wingdings" w:hAnsi="Wingdings" w:hint="default"/>
+        <w:sz w:val="20"/>
+      </w:rPr>
+    </w:lvl>
+    <w:lvl w:ilvl="5" w:tentative="1">
+      <w:start w:val="1"/>
+      <w:numFmt w:val="bullet"/>
+      <w:lvlText w:val=""/>
+      <w:lvlJc w:val="left"/>
+      <w:pPr>
+        <w:tabs>
+          <w:tab w:val="num" w:pos="4320"/>
+        </w:tabs>
+        <w:ind w:left="4320" w:hanging="360"/>
+      </w:pPr>
+      <w:rPr>
+        <w:rFonts w:ascii="Wingdings" w:hAnsi="Wingdings" w:hint="default"/>
+        <w:sz w:val="20"/>
+      </w:rPr>
+    </w:lvl>
+    <w:lvl w:ilvl="6" w:tentative="1">
+      <w:start w:val="1"/>
+      <w:numFmt w:val="bullet"/>
+      <w:lvlText w:val=""/>
+      <w:lvlJc w:val="left"/>
+      <w:pPr>
+        <w:tabs>
+          <w:tab w:val="num" w:pos="5040"/>
+        </w:tabs>
+        <w:ind w:left="5040" w:hanging="360"/>
+      </w:pPr>
+      <w:rPr>
+        <w:rFonts w:ascii="Wingdings" w:hAnsi="Wingdings" w:hint="default"/>
+        <w:sz w:val="20"/>
+      </w:rPr>
+    </w:lvl>
+    <w:lvl w:ilvl="7" w:tentative="1">
+      <w:start w:val="1"/>
+      <w:numFmt w:val="bullet"/>
+      <w:lvlText w:val=""/>
+      <w:lvlJc w:val="left"/>
+      <w:pPr>
+        <w:tabs>
+          <w:tab w:val="num" w:pos="5760"/>
+        </w:tabs>
+        <w:ind w:left="5760" w:hanging="360"/>
+      </w:pPr>
+      <w:rPr>
+        <w:rFonts w:ascii="Wingdings" w:hAnsi="Wingdings" w:hint="default"/>
+        <w:sz w:val="20"/>
+      </w:rPr>
+    </w:lvl>
+    <w:lvl w:ilvl="8" w:tentative="1">
+      <w:start w:val="1"/>
+      <w:numFmt w:val="bullet"/>
+      <w:lvlText w:val=""/>
+      <w:lvlJc w:val="left"/>
+      <w:pPr>
+        <w:tabs>
+          <w:tab w:val="num" w:pos="6480"/>
+        </w:tabs>
+        <w:ind w:left="6480" w:hanging="360"/>
+      </w:pPr>
+      <w:rPr>
+        <w:rFonts w:ascii="Wingdings" w:hAnsi="Wingdings" w:hint="default"/>
+        <w:sz w:val="20"/>
+      </w:rPr>
+    </w:lvl>
+  </w:abstractNum>
+  <w:abstractNum w:abstractNumId="2" w15:restartNumberingAfterBreak="0">
     <w:nsid w:val="0B67264B"/>
     <w:multiLevelType w:val="multilevel"/>
     <w:tmpl w:val="9D565FDE"/>
@@ -3974,7 +4867,7 @@
       </w:rPr>
     </w:lvl>
   </w:abstractNum>
-  <w:abstractNum w:abstractNumId="2" w15:restartNumberingAfterBreak="0">
+  <w:abstractNum w:abstractNumId="3" w15:restartNumberingAfterBreak="0">
     <w:nsid w:val="10A12949"/>
     <w:multiLevelType w:val="hybridMultilevel"/>
     <w:tmpl w:val="03529802"/>
@@ -4060,7 +4953,7 @@
       </w:pPr>
     </w:lvl>
   </w:abstractNum>
-  <w:abstractNum w:abstractNumId="3" w15:restartNumberingAfterBreak="0">
+  <w:abstractNum w:abstractNumId="4" w15:restartNumberingAfterBreak="0">
     <w:nsid w:val="12DA567A"/>
     <w:multiLevelType w:val="multilevel"/>
     <w:tmpl w:val="BF304EEE"/>
@@ -4209,7 +5102,7 @@
       </w:rPr>
     </w:lvl>
   </w:abstractNum>
-  <w:abstractNum w:abstractNumId="4" w15:restartNumberingAfterBreak="0">
+  <w:abstractNum w:abstractNumId="5" w15:restartNumberingAfterBreak="0">
     <w:nsid w:val="199A56C7"/>
     <w:multiLevelType w:val="multilevel"/>
     <w:tmpl w:val="BB3EE3DE"/>
@@ -4358,7 +5251,7 @@
       </w:rPr>
     </w:lvl>
   </w:abstractNum>
-  <w:abstractNum w:abstractNumId="5" w15:restartNumberingAfterBreak="0">
+  <w:abstractNum w:abstractNumId="6" w15:restartNumberingAfterBreak="0">
     <w:nsid w:val="31CA411F"/>
     <w:multiLevelType w:val="hybridMultilevel"/>
     <w:tmpl w:val="03529802"/>
@@ -4444,7 +5337,7 @@
       </w:pPr>
     </w:lvl>
   </w:abstractNum>
-  <w:abstractNum w:abstractNumId="6" w15:restartNumberingAfterBreak="0">
+  <w:abstractNum w:abstractNumId="7" w15:restartNumberingAfterBreak="0">
     <w:nsid w:val="379927B6"/>
     <w:multiLevelType w:val="multilevel"/>
     <w:tmpl w:val="315290A2"/>
@@ -4593,7 +5486,7 @@
       </w:rPr>
     </w:lvl>
   </w:abstractNum>
-  <w:abstractNum w:abstractNumId="7" w15:restartNumberingAfterBreak="0">
+  <w:abstractNum w:abstractNumId="8" w15:restartNumberingAfterBreak="0">
     <w:nsid w:val="49BF5F9E"/>
     <w:multiLevelType w:val="hybridMultilevel"/>
     <w:tmpl w:val="E34202A0"/>
@@ -4682,7 +5575,7 @@
       </w:pPr>
     </w:lvl>
   </w:abstractNum>
-  <w:abstractNum w:abstractNumId="8" w15:restartNumberingAfterBreak="0">
+  <w:abstractNum w:abstractNumId="9" w15:restartNumberingAfterBreak="0">
     <w:nsid w:val="4BF41FFA"/>
     <w:multiLevelType w:val="hybridMultilevel"/>
     <w:tmpl w:val="62B8B106"/>
@@ -4771,7 +5664,7 @@
       </w:pPr>
     </w:lvl>
   </w:abstractNum>
-  <w:abstractNum w:abstractNumId="9" w15:restartNumberingAfterBreak="0">
+  <w:abstractNum w:abstractNumId="10" w15:restartNumberingAfterBreak="0">
     <w:nsid w:val="52247126"/>
     <w:multiLevelType w:val="multilevel"/>
     <w:tmpl w:val="89865AF4"/>
@@ -4904,7 +5797,7 @@
       </w:rPr>
     </w:lvl>
   </w:abstractNum>
-  <w:abstractNum w:abstractNumId="10" w15:restartNumberingAfterBreak="0">
+  <w:abstractNum w:abstractNumId="11" w15:restartNumberingAfterBreak="0">
     <w:nsid w:val="613B63E7"/>
     <w:multiLevelType w:val="multilevel"/>
     <w:tmpl w:val="A12EEF30"/>
@@ -5053,7 +5946,7 @@
       </w:rPr>
     </w:lvl>
   </w:abstractNum>
-  <w:abstractNum w:abstractNumId="11" w15:restartNumberingAfterBreak="0">
+  <w:abstractNum w:abstractNumId="12" w15:restartNumberingAfterBreak="0">
     <w:nsid w:val="65442842"/>
     <w:multiLevelType w:val="hybridMultilevel"/>
     <w:tmpl w:val="3696A996"/>
@@ -5142,7 +6035,7 @@
       </w:pPr>
     </w:lvl>
   </w:abstractNum>
-  <w:abstractNum w:abstractNumId="12" w15:restartNumberingAfterBreak="0">
+  <w:abstractNum w:abstractNumId="13" w15:restartNumberingAfterBreak="0">
     <w:nsid w:val="6CD60D78"/>
     <w:multiLevelType w:val="multilevel"/>
     <w:tmpl w:val="C86C5F40"/>
@@ -5291,7 +6184,7 @@
       </w:rPr>
     </w:lvl>
   </w:abstractNum>
-  <w:abstractNum w:abstractNumId="13" w15:restartNumberingAfterBreak="0">
+  <w:abstractNum w:abstractNumId="14" w15:restartNumberingAfterBreak="0">
     <w:nsid w:val="79160EB7"/>
     <w:multiLevelType w:val="multilevel"/>
     <w:tmpl w:val="6C5EECEE"/>
@@ -5440,7 +6333,7 @@
       </w:rPr>
     </w:lvl>
   </w:abstractNum>
-  <w:abstractNum w:abstractNumId="14" w15:restartNumberingAfterBreak="0">
+  <w:abstractNum w:abstractNumId="15" w15:restartNumberingAfterBreak="0">
     <w:nsid w:val="7C27416B"/>
     <w:multiLevelType w:val="hybridMultilevel"/>
     <w:tmpl w:val="03529802"/>
@@ -5526,7 +6419,156 @@
       </w:pPr>
     </w:lvl>
   </w:abstractNum>
-  <w:abstractNum w:abstractNumId="15" w15:restartNumberingAfterBreak="0">
+  <w:abstractNum w:abstractNumId="16" w15:restartNumberingAfterBreak="0">
+    <w:nsid w:val="7D433AC5"/>
+    <w:multiLevelType w:val="multilevel"/>
+    <w:tmpl w:val="90802646"/>
+    <w:lvl w:ilvl="0">
+      <w:start w:val="1"/>
+      <w:numFmt w:val="bullet"/>
+      <w:lvlText w:val=""/>
+      <w:lvlJc w:val="left"/>
+      <w:pPr>
+        <w:tabs>
+          <w:tab w:val="num" w:pos="720"/>
+        </w:tabs>
+        <w:ind w:left="720" w:hanging="360"/>
+      </w:pPr>
+      <w:rPr>
+        <w:rFonts w:ascii="Symbol" w:hAnsi="Symbol" w:hint="default"/>
+        <w:sz w:val="20"/>
+      </w:rPr>
+    </w:lvl>
+    <w:lvl w:ilvl="1" w:tentative="1">
+      <w:start w:val="1"/>
+      <w:numFmt w:val="bullet"/>
+      <w:lvlText w:val="o"/>
+      <w:lvlJc w:val="left"/>
+      <w:pPr>
+        <w:tabs>
+          <w:tab w:val="num" w:pos="1440"/>
+        </w:tabs>
+        <w:ind w:left="1440" w:hanging="360"/>
+      </w:pPr>
+      <w:rPr>
+        <w:rFonts w:ascii="Courier New" w:hAnsi="Courier New" w:hint="default"/>
+        <w:sz w:val="20"/>
+      </w:rPr>
+    </w:lvl>
+    <w:lvl w:ilvl="2" w:tentative="1">
+      <w:start w:val="1"/>
+      <w:numFmt w:val="bullet"/>
+      <w:lvlText w:val=""/>
+      <w:lvlJc w:val="left"/>
+      <w:pPr>
+        <w:tabs>
+          <w:tab w:val="num" w:pos="2160"/>
+        </w:tabs>
+        <w:ind w:left="2160" w:hanging="360"/>
+      </w:pPr>
+      <w:rPr>
+        <w:rFonts w:ascii="Wingdings" w:hAnsi="Wingdings" w:hint="default"/>
+        <w:sz w:val="20"/>
+      </w:rPr>
+    </w:lvl>
+    <w:lvl w:ilvl="3" w:tentative="1">
+      <w:start w:val="1"/>
+      <w:numFmt w:val="bullet"/>
+      <w:lvlText w:val=""/>
+      <w:lvlJc w:val="left"/>
+      <w:pPr>
+        <w:tabs>
+          <w:tab w:val="num" w:pos="2880"/>
+        </w:tabs>
+        <w:ind w:left="2880" w:hanging="360"/>
+      </w:pPr>
+      <w:rPr>
+        <w:rFonts w:ascii="Wingdings" w:hAnsi="Wingdings" w:hint="default"/>
+        <w:sz w:val="20"/>
+      </w:rPr>
+    </w:lvl>
+    <w:lvl w:ilvl="4" w:tentative="1">
+      <w:start w:val="1"/>
+      <w:numFmt w:val="bullet"/>
+      <w:lvlText w:val=""/>
+      <w:lvlJc w:val="left"/>
+      <w:pPr>
+        <w:tabs>
+          <w:tab w:val="num" w:pos="3600"/>
+        </w:tabs>
+        <w:ind w:left="3600" w:hanging="360"/>
+      </w:pPr>
+      <w:rPr>
+        <w:rFonts w:ascii="Wingdings" w:hAnsi="Wingdings" w:hint="default"/>
+        <w:sz w:val="20"/>
+      </w:rPr>
+    </w:lvl>
+    <w:lvl w:ilvl="5" w:tentative="1">
+      <w:start w:val="1"/>
+      <w:numFmt w:val="bullet"/>
+      <w:lvlText w:val=""/>
+      <w:lvlJc w:val="left"/>
+      <w:pPr>
+        <w:tabs>
+          <w:tab w:val="num" w:pos="4320"/>
+        </w:tabs>
+        <w:ind w:left="4320" w:hanging="360"/>
+      </w:pPr>
+      <w:rPr>
+        <w:rFonts w:ascii="Wingdings" w:hAnsi="Wingdings" w:hint="default"/>
+        <w:sz w:val="20"/>
+      </w:rPr>
+    </w:lvl>
+    <w:lvl w:ilvl="6" w:tentative="1">
+      <w:start w:val="1"/>
+      <w:numFmt w:val="bullet"/>
+      <w:lvlText w:val=""/>
+      <w:lvlJc w:val="left"/>
+      <w:pPr>
+        <w:tabs>
+          <w:tab w:val="num" w:pos="5040"/>
+        </w:tabs>
+        <w:ind w:left="5040" w:hanging="360"/>
+      </w:pPr>
+      <w:rPr>
+        <w:rFonts w:ascii="Wingdings" w:hAnsi="Wingdings" w:hint="default"/>
+        <w:sz w:val="20"/>
+      </w:rPr>
+    </w:lvl>
+    <w:lvl w:ilvl="7" w:tentative="1">
+      <w:start w:val="1"/>
+      <w:numFmt w:val="bullet"/>
+      <w:lvlText w:val=""/>
+      <w:lvlJc w:val="left"/>
+      <w:pPr>
+        <w:tabs>
+          <w:tab w:val="num" w:pos="5760"/>
+        </w:tabs>
+        <w:ind w:left="5760" w:hanging="360"/>
+      </w:pPr>
+      <w:rPr>
+        <w:rFonts w:ascii="Wingdings" w:hAnsi="Wingdings" w:hint="default"/>
+        <w:sz w:val="20"/>
+      </w:rPr>
+    </w:lvl>
+    <w:lvl w:ilvl="8" w:tentative="1">
+      <w:start w:val="1"/>
+      <w:numFmt w:val="bullet"/>
+      <w:lvlText w:val=""/>
+      <w:lvlJc w:val="left"/>
+      <w:pPr>
+        <w:tabs>
+          <w:tab w:val="num" w:pos="6480"/>
+        </w:tabs>
+        <w:ind w:left="6480" w:hanging="360"/>
+      </w:pPr>
+      <w:rPr>
+        <w:rFonts w:ascii="Wingdings" w:hAnsi="Wingdings" w:hint="default"/>
+        <w:sz w:val="20"/>
+      </w:rPr>
+    </w:lvl>
+  </w:abstractNum>
+  <w:abstractNum w:abstractNumId="17" w15:restartNumberingAfterBreak="0">
     <w:nsid w:val="7D795517"/>
     <w:multiLevelType w:val="multilevel"/>
     <w:tmpl w:val="1EDEA07E"/>
@@ -5676,52 +6718,58 @@
     </w:lvl>
   </w:abstractNum>
   <w:num w:numId="1" w16cid:durableId="1205601758">
+    <w:abstractNumId w:val="11"/>
+  </w:num>
+  <w:num w:numId="2" w16cid:durableId="2087724247">
+    <w:abstractNumId w:val="8"/>
+  </w:num>
+  <w:num w:numId="3" w16cid:durableId="1861165945">
+    <w:abstractNumId w:val="12"/>
+  </w:num>
+  <w:num w:numId="4" w16cid:durableId="339938146">
+    <w:abstractNumId w:val="9"/>
+  </w:num>
+  <w:num w:numId="5" w16cid:durableId="1540245460">
     <w:abstractNumId w:val="10"/>
   </w:num>
-  <w:num w:numId="2" w16cid:durableId="2087724247">
-    <w:abstractNumId w:val="7"/>
-  </w:num>
-  <w:num w:numId="3" w16cid:durableId="1861165945">
-    <w:abstractNumId w:val="11"/>
-  </w:num>
-  <w:num w:numId="4" w16cid:durableId="339938146">
-    <w:abstractNumId w:val="8"/>
-  </w:num>
-  <w:num w:numId="5" w16cid:durableId="1540245460">
-    <w:abstractNumId w:val="9"/>
-  </w:num>
   <w:num w:numId="6" w16cid:durableId="2119836597">
-    <w:abstractNumId w:val="2"/>
+    <w:abstractNumId w:val="3"/>
   </w:num>
   <w:num w:numId="7" w16cid:durableId="1585870310">
-    <w:abstractNumId w:val="14"/>
+    <w:abstractNumId w:val="15"/>
   </w:num>
   <w:num w:numId="8" w16cid:durableId="1906185728">
+    <w:abstractNumId w:val="6"/>
+  </w:num>
+  <w:num w:numId="9" w16cid:durableId="580069544">
     <w:abstractNumId w:val="5"/>
   </w:num>
-  <w:num w:numId="9" w16cid:durableId="580069544">
-    <w:abstractNumId w:val="4"/>
-  </w:num>
   <w:num w:numId="10" w16cid:durableId="1095368879">
-    <w:abstractNumId w:val="12"/>
+    <w:abstractNumId w:val="13"/>
   </w:num>
   <w:num w:numId="11" w16cid:durableId="350955028">
-    <w:abstractNumId w:val="13"/>
+    <w:abstractNumId w:val="14"/>
   </w:num>
   <w:num w:numId="12" w16cid:durableId="1320420507">
     <w:abstractNumId w:val="0"/>
   </w:num>
   <w:num w:numId="13" w16cid:durableId="1265460128">
-    <w:abstractNumId w:val="3"/>
+    <w:abstractNumId w:val="4"/>
   </w:num>
   <w:num w:numId="14" w16cid:durableId="2109154256">
-    <w:abstractNumId w:val="6"/>
+    <w:abstractNumId w:val="7"/>
   </w:num>
   <w:num w:numId="15" w16cid:durableId="828790662">
+    <w:abstractNumId w:val="2"/>
+  </w:num>
+  <w:num w:numId="16" w16cid:durableId="1040477364">
+    <w:abstractNumId w:val="17"/>
+  </w:num>
+  <w:num w:numId="17" w16cid:durableId="1989630618">
     <w:abstractNumId w:val="1"/>
   </w:num>
-  <w:num w:numId="16" w16cid:durableId="1040477364">
-    <w:abstractNumId w:val="15"/>
+  <w:num w:numId="18" w16cid:durableId="1404256600">
+    <w:abstractNumId w:val="16"/>
   </w:num>
 </w:numbering>
 </file>
@@ -7739,6 +8787,7 @@
     <w:rsid w:val="006F4035"/>
     <w:rsid w:val="00772BC8"/>
     <w:rsid w:val="00773009"/>
+    <w:rsid w:val="00783A9A"/>
     <w:rsid w:val="007D1342"/>
     <w:rsid w:val="00812FA3"/>
     <w:rsid w:val="008340AB"/>
@@ -7762,6 +8811,7 @@
     <w:rsid w:val="00B82458"/>
     <w:rsid w:val="00B85CCC"/>
     <w:rsid w:val="00D351DF"/>
+    <w:rsid w:val="00D54E71"/>
     <w:rsid w:val="00E2579B"/>
     <w:rsid w:val="00E90F06"/>
     <w:rsid w:val="00EA0154"/>

</xml_diff>